<commit_message>
Now the program works but only as a CLI version.
</commit_message>
<xml_diff>
--- a/newDocx.docx
+++ b/newDocx.docx
@@ -78,14 +78,14 @@
           <w:szCs w:val="32"/>
           <w:rtl/>
         </w:rPr>
-        <w:t>אַ</w:t>
-      </w:r>
-      <w:r>
-        <w:rPr>
-          <w:rFonts w:cs="David"/>
-          <w:rtl/>
-        </w:rPr>
-        <w:t xml:space="preserve">שְׁרֵי תְמִימֵי-דָרֶךְ הַהֹלְכִים בְּתוֹרַת ה': אַשְׁרֵי נֹצְרֵי עֵדֹתָיו בְּכָל-לֵב יִדְרְשׁוּהוּ: אַף לֹא-פָעֲלוּ עַוְלָה בִּדְרָכָיו הָלָכוּ: אַתָּה צִוִּיתָה פִקֻּדֶיךָ לִשְׁמֹר מְאֹד: אַחֲלַי יִכֹּנוּ דְּרָכָי לִשְׁמֹר חֻקֶּיךָ: אָז לֹא-אֵבוֹשׁ בְּהַבִּיטִי אֶל-כָּל-מִצְוֹתֶיךָ: אוֹדְךָ בְּיֹשֶׁר לֵבָב בְּלָמְדִי מִשְׁפְּטֵי צִדְקֶךָ: אֶת-חֻקֶּיךָ אֶשְׁמֹר אַל-תַּעַזְבֵנִי עַד-מְאֹד: </w:t>
+        <w:t>יָ</w:t>
+      </w:r>
+      <w:r>
+        <w:rPr>
+          <w:rFonts w:cs="David"/>
+          <w:rtl/>
+        </w:rPr>
+        <w:t xml:space="preserve">דֶיךָ עָשׁוּנִי וַיְכוֹנְנוּנִי הֲבִינֵנִי וְאֶלְמְדָה מִצְוֹתֶיךָ: יְרֵאֶיךָ יִרְאוּנִי וְיִשְמָחוּ כִּי לִדְבָרְךָ יִחָלְתִּי: יָדַעְתִּי ה' כִּי-צֶדֶק מִשְׁפָּטֶיךָ וֶאֱמוּנָה עִנִּיתָנִי: יְהִי-נָא חַסְדְּךָ לְנַחֲמֵנִי כְּאִמְרָתְךָ לְעַבְדֶּךָ: יְבֹאוּנִי רַחֲמֶיךָ וְאֶחְיֶה כִּי תוֹרָתְךָ שַׁעֲשֻׁעָי: יֵבשׁוּ זֵדִים כִּי-שֶׁקֶר עִוְּתוּנִי אֲנִי אָשִיחַ בְּפִקּוּדֶיךָ: יָשׁוּבוּ-לִי יְרֵאֶיךָ וְיֹדְעֵי עֵדֹתֶיךָ: יְהִי-לִבִּי תָמִים בְּחֻקֶּיךָ לְמַעַן לֹא אֵבוֹשׁ: </w:t>
       </w:r>
     </w:p>
     <w:p>
@@ -115,14 +115,14 @@
           <w:szCs w:val="32"/>
           <w:rtl/>
         </w:rPr>
-        <w:t>ה</w:t>
-      </w:r>
-      <w:r>
-        <w:rPr>
-          <w:rFonts w:cs="David"/>
-          <w:rtl/>
-        </w:rPr>
-        <w:t xml:space="preserve">וֹרֵנִי ה' דֶּרֶךְ חֻקֶּיךָ וְאֶצְּרֶנָּה עֵקֶב: הֲבִינֵנִי וְאֶצְּרָה תוֹרָתֶךָ וְאֶשְׁמְרֶנָּה בְכָל-לֵב: הַדְרִיכֵנִי בִּנְתִיב מִצְוֹתֶיךָ כִּי בוֹ חָפָצְתִּי: הַט-לִבִּי אֶל-עֵדְוֹתֶיךָ וְאַל אֶל-בָּצַע: הַעֲבֵר עֵינַי מֵרְאוֹת שָׁוְא בִּדְרָכֶךָ חַיֵּנִי: הָקֵם לְעַבְדְּךָ אִמְרָתֶךָ אֲשֶׁר לְיִרְאָתֶךָ: הַעֲבֵר חֶרְפָּתִי אֲשֶׁר יָגֹרְתִּי כִּי מִשְׁפָּטֶיךָ טוֹבִים: הִנֵּה תָּאַבְתִּי לְפִקֻּדֶיךָ בְּצִדְקָתְךָ חַיֵּנִי: </w:t>
+        <w:t>עָ</w:t>
+      </w:r>
+      <w:r>
+        <w:rPr>
+          <w:rFonts w:cs="David"/>
+          <w:rtl/>
+        </w:rPr>
+        <w:t xml:space="preserve">שִיתִי מִשְׁפָּט וָצֶדֶק בַּל-תַּנִּיחֵנִי לְעֹשְׁקָי: עֲרֹב עַבְדְּךָ לְטוֹב אַל-יַעַשְׁקֻנִי זֵדִים: עֵינַי כָּלוּ לִישׁוּעָתֶךָ וּלְאִמְרַת צִדְקֶךָ: עֲשֵה עִם-עַבְדְּךָ כְחַסְדֶּךָ וְחֻקֶּיךָ לַמְּדֵנִי: עַבְדְּךָ-אָנִי הֲבִינֵנִי וְאֵדְעָה עֵדֹתֶיךָ: עֵת לַעֲשׁוֹת לַה' הֵפֵרוּ תּוֹרָתֶךָ: עַל-כֵּן אָהַבְתִּי מִצְוֹתֶיךָ מִזָּהָב וּמִפָּז: עַל-כֵּן כָּל-פִּקּוּדֵי כֹל יִשָּׁרְתִּי כָּל-אֹרַח שֶׁקֶר שָנֵאתִי: </w:t>
       </w:r>
     </w:p>
     <w:p>
@@ -146,20 +146,20 @@
       </w:pPr>
       <w:r>
         <w:rPr>
-          <w:rFonts w:cs="David"/>
+          <w:rFonts w:cs="David" w:hint="cs"/>
           <w:b/>
           <w:bCs/>
           <w:szCs w:val="32"/>
           <w:rtl/>
         </w:rPr>
-        <w:t>רְ</w:t>
-      </w:r>
-      <w:r>
-        <w:rPr>
-          <w:rFonts w:cs="David"/>
-          <w:rtl/>
-        </w:rPr>
-        <w:t xml:space="preserve">אֵה-עָנְיִי וְחַלְּצֵנִי כִּי-תוֹרָתְךָ לֹא שָׁכָחְתִּי: רִיבָה רִיבִי וּגְאָלֵנִי לְאִמְרָתְךָ חַיֵּנִי: רָחוֹק מֵרְשָׁעִים יְשׁוּעָה כִּי-חֻקֶּיךָ לֹא דָרָשׁוּ: רַחֲמֶיךָ רַבִּים ה' כְּמִשְׁפָּטֶיךָ חַיֵּנִי: רַבִּים רֹדְפַי וְצָרָי מֵעֵדְוֹתֶיךָ לֹא נָטִיתִי: רָאִיתִי בֹגְדִים וָאֶתְקוֹטָטָה אֲשֶׁר אִמְרָתְךָ לֹא שָׁמָרוּ: רְאֵה כִּי-פִקּוּדֶיךָ אָהָבְתִּי ה' כְּחַסְדְּךָ חַיֵּנִי: רֹאשׁ-דְּבָרְךָ אֱמֶת וּלְעוֹלָם כָּל-מִשְׁפַּט צִדְקֶךָ: </w:t>
+        <w:t>קָ</w:t>
+      </w:r>
+      <w:r>
+        <w:rPr>
+          <w:rFonts w:cs="David"/>
+          <w:rtl/>
+        </w:rPr>
+        <w:t xml:space="preserve">רָאתִי בְכָל-לֵב עֲנֵנִי ה' חֻקֶּיךָ אֶצֹּרָה: קְרָאתִיךָ הוֹשִׁיעֵנִי וְאֶשְׁמְרָה עֵדֹתֶיךָ: קִדַּמְתִּי בַנֶּשֶׁף וָאֲשַׁוֵּעָה לִדְבָרְךָ יִחָלְתִּי: קִדְּמוּ עֵינַי אַשְׁמֻרוֹת לָשִיחַ בְּאִמְרָתֶךָ: קוֹלִי שִׁמְעָה כְּחַסְדֶּךָ ה' כְּמִשְׁפָּטֶךָ חַיֵּנִי: קָרְבוּ רֹדְפֵי זִמָּה מִתּוֹרָתְךָ רָחָקוּ: קָרוֹב אַתָּה ה' וְכָל-מִצְוֹתֶיךָ אֱמֶת: קֶדֶם יָדַעְתִּי מֵעֵדֹתֶיךָ כִּי לְעוֹלָם יְסַדְתָּם: </w:t>
       </w:r>
     </w:p>
     <w:p>
@@ -189,6 +189,80 @@
           <w:szCs w:val="32"/>
           <w:rtl/>
         </w:rPr>
+        <w:t>בַּ</w:t>
+      </w:r>
+      <w:r>
+        <w:rPr>
+          <w:rFonts w:cs="David"/>
+          <w:rtl/>
+        </w:rPr>
+        <w:t xml:space="preserve">מֶּה יְזַכֶּה-נַּעַר אֶת-אָרְחוֹ לִשְׁמֹר כִּדְבָרֶךָ: בְּכָל-לִבִּי דְרַשְׁתִּיךָ אַל-תַּשְׁגֵּנִי מִמִּצְוֹתֶיךָ: בְּלִבִּי צָפַנְתִּי אִמְרָתֶךָ לְמַעַן לֹא אֶחֱטָא-לָךְ: בָּרוּךְ אַתָּה ה' לַמְּדֵנִי חֻקֶּיךָ: בִּשְפָתַי סִפַּרְתִּי כּל מִשְׁפְּטֵי-פִיךָ: בְּדֶרֶךְ עֵדְוֹתֶיךָ שַשְתִּי כְּעַל כָּל-הוֹן: בְּפִקּוּדֶיךָ אָשִיחָה וְאַבִּיטָה אֹרְחֹתֶיךָ: בְּחֻקֹּתֶיךָ אֶשְׁתַּעֲשָׁע לֹא אֶשְׁכַּח דְּבָרֶךָ: </w:t>
+      </w:r>
+    </w:p>
+    <w:p>
+      <w:pPr>
+        <w:jc w:val="both"/>
+        <w:rPr>
+          <w:rFonts w:cs="David"/>
+          <w:sz w:val="10"/>
+          <w:szCs w:val="12"/>
+          <w:rtl/>
+        </w:rPr>
+      </w:pPr>
+    </w:p>
+    <w:p>
+      <w:pPr>
+        <w:jc w:val="both"/>
+        <w:rPr>
+          <w:rFonts w:cs="David"/>
+          <w:rtl/>
+        </w:rPr>
+      </w:pPr>
+      <w:r>
+        <w:rPr>
+          <w:rFonts w:cs="David"/>
+          <w:b/>
+          <w:bCs/>
+          <w:szCs w:val="32"/>
+          <w:rtl/>
+        </w:rPr>
+        <w:t>בַּ</w:t>
+      </w:r>
+      <w:r>
+        <w:rPr>
+          <w:rFonts w:cs="David"/>
+          <w:rtl/>
+        </w:rPr>
+        <w:t xml:space="preserve">מֶּה יְזַכֶּה-נַּעַר אֶת-אָרְחוֹ לִשְׁמֹר כִּדְבָרֶךָ: בְּכָל-לִבִּי דְרַשְׁתִּיךָ אַל-תַּשְׁגֵּנִי מִמִּצְוֹתֶיךָ: בְּלִבִּי צָפַנְתִּי אִמְרָתֶךָ לְמַעַן לֹא אֶחֱטָא-לָךְ: בָּרוּךְ אַתָּה ה' לַמְּדֵנִי חֻקֶּיךָ: בִּשְפָתַי סִפַּרְתִּי כּל מִשְׁפְּטֵי-פִיךָ: בְּדֶרֶךְ עֵדְוֹתֶיךָ שַשְתִּי כְּעַל כָּל-הוֹן: בְּפִקּוּדֶיךָ אָשִיחָה וְאַבִּיטָה אֹרְחֹתֶיךָ: בְּחֻקֹּתֶיךָ אֶשְׁתַּעֲשָׁע לֹא אֶשְׁכַּח דְּבָרֶךָ: </w:t>
+      </w:r>
+    </w:p>
+    <w:p>
+      <w:pPr>
+        <w:jc w:val="both"/>
+        <w:rPr>
+          <w:rFonts w:cs="David"/>
+          <w:sz w:val="10"/>
+          <w:szCs w:val="12"/>
+          <w:rtl/>
+        </w:rPr>
+      </w:pPr>
+    </w:p>
+    <w:p>
+      <w:pPr>
+        <w:jc w:val="both"/>
+        <w:rPr>
+          <w:rFonts w:cs="David"/>
+          <w:rtl/>
+        </w:rPr>
+      </w:pPr>
+      <w:r>
+        <w:rPr>
+          <w:rFonts w:cs="David"/>
+          <w:b/>
+          <w:bCs/>
+          <w:szCs w:val="32"/>
+          <w:rtl/>
+        </w:rPr>
         <w:lastRenderedPageBreak/>
         <w:t>נֵ</w:t>
       </w:r>
@@ -227,14 +301,14 @@
           <w:szCs w:val="32"/>
           <w:rtl/>
         </w:rPr>
-        <w:t>בַּ</w:t>
-      </w:r>
-      <w:r>
-        <w:rPr>
-          <w:rFonts w:cs="David"/>
-          <w:rtl/>
-        </w:rPr>
-        <w:t xml:space="preserve">מֶּה יְזַכֶּה-נַּעַר אֶת-אָרְחוֹ לִשְׁמֹר כִּדְבָרֶךָ: בְּכָל-לִבִּי דְרַשְׁתִּיךָ אַל-תַּשְׁגֵּנִי מִמִּצְוֹתֶיךָ: בְּלִבִּי צָפַנְתִּי אִמְרָתֶךָ לְמַעַן לֹא אֶחֱטָא-לָךְ: בָּרוּךְ אַתָּה ה' לַמְּדֵנִי חֻקֶּיךָ: בִּשְפָתַי סִפַּרְתִּי כּל מִשְׁפְּטֵי-פִיךָ: בְּדֶרֶךְ עֵדְוֹתֶיךָ שַשְתִּי כְּעַל כָּל-הוֹן: בְּפִקּוּדֶיךָ אָשִיחָה וְאַבִּיטָה אֹרְחֹתֶיךָ: בְּחֻקֹּתֶיךָ אֶשְׁתַּעֲשָׁע לֹא אֶשְׁכַּח דְּבָרֶךָ: </w:t>
+        <w:t>רְ</w:t>
+      </w:r>
+      <w:r>
+        <w:rPr>
+          <w:rFonts w:cs="David"/>
+          <w:rtl/>
+        </w:rPr>
+        <w:t xml:space="preserve">אֵה-עָנְיִי וְחַלְּצֵנִי כִּי-תוֹרָתְךָ לֹא שָׁכָחְתִּי: רִיבָה רִיבִי וּגְאָלֵנִי לְאִמְרָתְךָ חַיֵּנִי: רָחוֹק מֵרְשָׁעִים יְשׁוּעָה כִּי-חֻקֶּיךָ לֹא דָרָשׁוּ: רַחֲמֶיךָ רַבִּים ה' כְּמִשְׁפָּטֶיךָ חַיֵּנִי: רַבִּים רֹדְפַי וְצָרָי מֵעֵדְוֹתֶיךָ לֹא נָטִיתִי: רָאִיתִי בֹגְדִים וָאֶתְקוֹטָטָה אֲשֶׁר אִמְרָתְךָ לֹא שָׁמָרוּ: רְאֵה כִּי-פִקּוּדֶיךָ אָהָבְתִּי ה' כְּחַסְדְּךָ חַיֵּנִי: רֹאשׁ-דְּבָרְךָ אֱמֶת וּלְעוֹלָם כָּל-מִשְׁפַּט צִדְקֶךָ: </w:t>
       </w:r>
     </w:p>
     <w:p>
@@ -264,15 +338,14 @@
           <w:szCs w:val="32"/>
           <w:rtl/>
         </w:rPr>
-        <w:lastRenderedPageBreak/>
-        <w:t>נֵ</w:t>
-      </w:r>
-      <w:r>
-        <w:rPr>
-          <w:rFonts w:cs="David"/>
-          <w:rtl/>
-        </w:rPr>
-        <w:t xml:space="preserve">ר-לְרַגְלִי דְבָרֶךָ וְאוֹר לִנְתִיבָתִי: נִשְׁבַּעְתִּי וָאֲקַיֵּמָה לִשְׁמֹר מִשְׁפְּטֵי צִדְקֶךָ: נַעֲנֵיתִי עַד-מְאֹד ה' חַיֵּנִי כִדְבָרֶךָ: נִדְבוֹת פִּי רְצֵה-נָא ה' וּמִשְׁפָּטֶיךָ לַמְּדֵנִי: נַפְשִׁי בְכַפִּי תָמִיד וְתוֹרָתְךָ לֹא שָׁכָחְתִּי: נָתְנוּ רְשָׁעִים פַּח לִי וּמִפִּקּוּדֶיךָ לֹא תָעִיתִי: נָחַלְתִּי עֵדְוֹתֶיךָ לְעוֹלָם כִּי-שְשׁוֹן לִבִּי הֵמָּה: נָטִיתִי לִבִּי לַעֲשׁוֹת חֻקֶּיךָ לְעוֹלָם עֵקֶב: </w:t>
+        <w:t>בַּ</w:t>
+      </w:r>
+      <w:r>
+        <w:rPr>
+          <w:rFonts w:cs="David"/>
+          <w:rtl/>
+        </w:rPr>
+        <w:t xml:space="preserve">מֶּה יְזַכֶּה-נַּעַר אֶת-אָרְחוֹ לִשְׁמֹר כִּדְבָרֶךָ: בְּכָל-לִבִּי דְרַשְׁתִּיךָ אַל-תַּשְׁגֵּנִי מִמִּצְוֹתֶיךָ: בְּלִבִּי צָפַנְתִּי אִמְרָתֶךָ לְמַעַן לֹא אֶחֱטָא-לָךְ: בָּרוּךְ אַתָּה ה' לַמְּדֵנִי חֻקֶּיךָ: בִּשְפָתַי סִפַּרְתִּי כּל מִשְׁפְּטֵי-פִיךָ: בְּדֶרֶךְ עֵדְוֹתֶיךָ שַשְתִּי כְּעַל כָּל-הוֹן: בְּפִקּוּדֶיךָ אָשִיחָה וְאַבִּיטָה אֹרְחֹתֶיךָ: בְּחֻקֹּתֶיךָ אֶשְׁתַּעֲשָׁע לֹא אֶשְׁכַּח דְּבָרֶךָ: </w:t>
       </w:r>
     </w:p>
     <w:p>
@@ -296,20 +369,20 @@
       </w:pPr>
       <w:r>
         <w:rPr>
-          <w:rFonts w:cs="David"/>
+          <w:rFonts w:cs="David" w:hint="cs"/>
           <w:b/>
           <w:bCs/>
           <w:szCs w:val="32"/>
           <w:rtl/>
         </w:rPr>
-        <w:t>יָ</w:t>
-      </w:r>
-      <w:r>
-        <w:rPr>
-          <w:rFonts w:cs="David"/>
-          <w:rtl/>
-        </w:rPr>
-        <w:t xml:space="preserve">דֶיךָ עָשׁוּנִי וַיְכוֹנְנוּנִי הֲבִינֵנִי וְאֶלְמְדָה מִצְוֹתֶיךָ: יְרֵאֶיךָ יִרְאוּנִי וְיִשְמָחוּ כִּי לִדְבָרְךָ יִחָלְתִּי: יָדַעְתִּי ה' כִּי-צֶדֶק מִשְׁפָּטֶיךָ וֶאֱמוּנָה עִנִּיתָנִי: יְהִי-נָא חַסְדְּךָ לְנַחֲמֵנִי כְּאִמְרָתְךָ לְעַבְדֶּךָ: יְבֹאוּנִי רַחֲמֶיךָ וְאֶחְיֶה כִּי תוֹרָתְךָ שַׁעֲשֻׁעָי: יֵבשׁוּ זֵדִים כִּי-שֶׁקֶר עִוְּתוּנִי אֲנִי אָשִיחַ בְּפִקּוּדֶיךָ: יָשׁוּבוּ-לִי יְרֵאֶיךָ וְיֹדְעֵי עֵדֹתֶיךָ: יְהִי-לִבִּי תָמִים בְּחֻקֶּיךָ לְמַעַן לֹא אֵבוֹשׁ: </w:t>
+        <w:t>קָ</w:t>
+      </w:r>
+      <w:r>
+        <w:rPr>
+          <w:rFonts w:cs="David"/>
+          <w:rtl/>
+        </w:rPr>
+        <w:t xml:space="preserve">רָאתִי בְכָל-לֵב עֲנֵנִי ה' חֻקֶּיךָ אֶצֹּרָה: קְרָאתִיךָ הוֹשִׁיעֵנִי וְאֶשְׁמְרָה עֵדֹתֶיךָ: קִדַּמְתִּי בַנֶּשֶׁף וָאֲשַׁוֵּעָה לִדְבָרְךָ יִחָלְתִּי: קִדְּמוּ עֵינַי אַשְׁמֻרוֹת לָשִיחַ בְּאִמְרָתֶךָ: קוֹלִי שִׁמְעָה כְּחַסְדֶּךָ ה' כְּמִשְׁפָּטֶךָ חַיֵּנִי: קָרְבוּ רֹדְפֵי זִמָּה מִתּוֹרָתְךָ רָחָקוּ: קָרוֹב אַתָּה ה' וְכָל-מִצְוֹתֶיךָ אֱמֶת: קֶדֶם יָדַעְתִּי מֵעֵדֹתֶיךָ כִּי לְעוֹלָם יְסַדְתָּם: </w:t>
       </w:r>
     </w:p>
     <w:p>
@@ -339,125 +412,14 @@
           <w:szCs w:val="32"/>
           <w:rtl/>
         </w:rPr>
-        <w:t>וִ</w:t>
-      </w:r>
-      <w:r>
-        <w:rPr>
-          <w:rFonts w:cs="David"/>
-          <w:rtl/>
-        </w:rPr>
-        <w:t xml:space="preserve">יבֹאֻנִי חֲסָדֶךָ ה' תְּשׁוּעָתְךָ כְּאִמְרָתֶךָ: וְאֶעֱנֶה חֹרְפִי דָבָר כִּי-בָטַחְתִּי בִּדְבָרֶךָ: וְאַל-תַּצֵּל מִפִּי דְבַר-אֱמֶת עַד-מְאֹד כִּי לְמִשְׁפָּטֶךָ יִחָלְתִּי: וְאֶשְׁמְרָה תוֹרָתְךָ תָמִיד לְעוֹלָם וָעֶד: וְאֶתְהַלְּכָה בָרְחָבָה כִּי פִקֻּדֶיךָ דָרָשְׁתִּי: וַאֲדַבְּרָה בְעֵדֹתֶיךָ נֶגֶד מְלָכִים וְלֹא אֵבוֹשׁ: וְאֶשְׁתַּעֲשַׁע בְּמִצְוֹתֶיךָ אֲשֶׁר אָהָבְתִּי: וְאֶשָּׂא כַפַּי אֶל-מִצְוֹתֶיךָ אֲשֶׁר אָהָבְתִּי וְאָשִיחָה בְחֻקֶּיךָ: </w:t>
-      </w:r>
-    </w:p>
-    <w:p>
-      <w:pPr>
-        <w:jc w:val="both"/>
-        <w:rPr>
-          <w:rFonts w:cs="David"/>
-          <w:sz w:val="10"/>
-          <w:szCs w:val="12"/>
-          <w:rtl/>
-        </w:rPr>
-      </w:pPr>
-    </w:p>
-    <w:p>
-      <w:pPr>
-        <w:jc w:val="both"/>
-        <w:rPr>
-          <w:rFonts w:cs="David"/>
-          <w:rtl/>
-        </w:rPr>
-      </w:pPr>
-      <w:r>
-        <w:rPr>
-          <w:rFonts w:cs="David"/>
-          <w:b/>
-          <w:bCs/>
-          <w:szCs w:val="32"/>
-          <w:rtl/>
-        </w:rPr>
-        <w:t>כָּ</w:t>
-      </w:r>
-      <w:r>
-        <w:rPr>
-          <w:rFonts w:cs="David"/>
-          <w:rtl/>
-        </w:rPr>
-        <w:t xml:space="preserve">לְתָה לִתְשׁוּעָתְךָ נַפְשִׁי לִדְבָרְךָ יִחָלְתִּי: כָּלוּ עֵינַי לְאִמְרָתֶךָ לֵאמֹר מָתַי תְּנַחֲמֵנִי: כִּי-הָיִיתִי כְּנֹאד בְּקִיטוֹר חֻקֶּיךָ לֹא שָׁכָחְתִּי: כַּמָּה יְמֵי עַבְדֶּךָ מָתַי תַּעֲשֶה בְרֹדְפַי מִשְׁפָּט: כָּרוּ-לִי זֵדִים שִׁיחוֹת אֲשֶׁר לֹא כְתוֹרָתֶךָ: כָּל-מִצְוֹתֶיךָ אֱמוּנָה שֶׁקֶר רְדָפוּנִי עָזְרֵנִי: כִּמְעַט כִּלּוּנִי בָאָרֶץ וַאֲנִי לא-עָזַבְתִּי פִקֻּדֶיךָ: כְּחַסְדְּךָ חַיֵּנִי וְאֶשְׁמְרָה עֵדוּת פִּיךָ: </w:t>
-      </w:r>
-    </w:p>
-    <w:p>
-      <w:pPr>
-        <w:jc w:val="both"/>
-        <w:rPr>
-          <w:rFonts w:cs="David"/>
-          <w:sz w:val="10"/>
-          <w:szCs w:val="12"/>
-          <w:rtl/>
-        </w:rPr>
-      </w:pPr>
-    </w:p>
-    <w:p>
-      <w:pPr>
-        <w:jc w:val="both"/>
-        <w:rPr>
-          <w:rFonts w:cs="David"/>
-          <w:rtl/>
-        </w:rPr>
-      </w:pPr>
-      <w:r>
-        <w:rPr>
-          <w:rFonts w:cs="David"/>
-          <w:b/>
-          <w:bCs/>
-          <w:szCs w:val="32"/>
-          <w:rtl/>
-        </w:rPr>
-        <w:t>בַּ</w:t>
-      </w:r>
-      <w:r>
-        <w:rPr>
-          <w:rFonts w:cs="David"/>
-          <w:rtl/>
-        </w:rPr>
-        <w:t xml:space="preserve">מֶּה יְזַכֶּה-נַּעַר אֶת-אָרְחוֹ לִשְׁמֹר כִּדְבָרֶךָ: בְּכָל-לִבִּי דְרַשְׁתִּיךָ אַל-תַּשְׁגֵּנִי מִמִּצְוֹתֶיךָ: בְּלִבִּי צָפַנְתִּי אִמְרָתֶךָ לְמַעַן לֹא אֶחֱטָא-לָךְ: בָּרוּךְ אַתָּה ה' לַמְּדֵנִי חֻקֶּיךָ: בִּשְפָתַי סִפַּרְתִּי כּל מִשְׁפְּטֵי-פִיךָ: בְּדֶרֶךְ עֵדְוֹתֶיךָ שַשְתִּי כְּעַל כָּל-הוֹן: בְּפִקּוּדֶיךָ אָשִיחָה וְאַבִּיטָה אֹרְחֹתֶיךָ: בְּחֻקֹּתֶיךָ אֶשְׁתַּעֲשָׁע לֹא אֶשְׁכַּח דְּבָרֶךָ: </w:t>
-      </w:r>
-    </w:p>
-    <w:p>
-      <w:pPr>
-        <w:jc w:val="both"/>
-        <w:rPr>
-          <w:rFonts w:cs="David"/>
-          <w:sz w:val="10"/>
-          <w:szCs w:val="12"/>
-          <w:rtl/>
-        </w:rPr>
-      </w:pPr>
-    </w:p>
-    <w:p>
-      <w:pPr>
-        <w:jc w:val="both"/>
-        <w:rPr>
-          <w:rFonts w:cs="David"/>
-          <w:rtl/>
-        </w:rPr>
-      </w:pPr>
-      <w:r>
-        <w:rPr>
-          <w:rFonts w:cs="David"/>
-          <w:b/>
-          <w:bCs/>
-          <w:szCs w:val="32"/>
-          <w:rtl/>
-        </w:rPr>
-        <w:t>דָּ</w:t>
-      </w:r>
-      <w:r>
-        <w:rPr>
-          <w:rFonts w:cs="David"/>
-          <w:rtl/>
-        </w:rPr>
-        <w:t xml:space="preserve">בְקָה לֶעָפָר נַפְשִׁי חַיֵּנִי כִּדְבָרֶךָ: דְּרָכַי סִפַּרְתִּי וַתַּעֲנֵנִי לַמְּדֵנִי חֻקֶּיךָ: דֶּרֶךְ-פִּקּוּדֶיךָ הֲבִינֵנִי וְאָשִיחָה בְּנִפְלְאוֹתֶיךָ: דָּלְפָה נַפְשִׁי מִתּוּגָה קַיְּמֵנִי כִּדְבָרֶךָ: דֶּרֶךְ שֶׁקֶר הָסֵר מִמֶּנִּי וְתוֹרָתְךָ חָנֵּנִי: דֶּרֶךְ-אֱמוּנָה בָחָרְתִּי מִשְׁפָּטֶיךָ שִׁוִּיתִי: דָּבַקְתִּי בְעֵדְוֹתֶיךָ ה' אַל-תְּבִישֵׁנִי: דֶּרֶךְ-מִצְוֹתֶיךָ אָרוּץ כִּי תַרְחִיב לִבִּי: </w:t>
+        <w:t>ה</w:t>
+      </w:r>
+      <w:r>
+        <w:rPr>
+          <w:rFonts w:cs="David"/>
+          <w:rtl/>
+        </w:rPr>
+        <w:t xml:space="preserve">וֹרֵנִי ה' דֶּרֶךְ חֻקֶּיךָ וְאֶצְּרֶנָּה עֵקֶב: הֲבִינֵנִי וְאֶצְּרָה תוֹרָתֶךָ וְאֶשְׁמְרֶנָּה בְכָל-לֵב: הַדְרִיכֵנִי בִּנְתִיב מִצְוֹתֶיךָ כִּי בוֹ חָפָצְתִּי: הַט-לִבִּי אֶל-עֵדְוֹתֶיךָ וְאַל אֶל-בָּצַע: הַעֲבֵר עֵינַי מֵרְאוֹת שָׁוְא בִּדְרָכֶךָ חַיֵּנִי: הָקֵם לְעַבְדְּךָ אִמְרָתֶךָ אֲשֶׁר לְיִרְאָתֶךָ: הַעֲבֵר חֶרְפָּתִי אֲשֶׁר יָגֹרְתִּי כִּי מִשְׁפָּטֶיךָ טוֹבִים: הִנֵּה תָּאַבְתִּי לְפִקֻּדֶיךָ בְּצִדְקָתְךָ חַיֵּנִי: </w:t>
       </w:r>
     </w:p>
     <w:p>
@@ -1439,7 +1401,7 @@
           <w:szCs w:val="22"/>
           <w:rtl/>
         </w:rPr>
-        <w:t> אהרן בן יוכבד</w:t>
+        <w:t> יעקב בן רבקה</w:t>
       </w:r>
       <w:r>
         <w:rPr>
@@ -1802,7 +1764,7 @@
         <w:rtl/>
       </w:rPr>
       <w:tab/>
-      <w:t>לעילוי נשמת א' באב ב`תפ"ז ז"ל נלב"ע  אהרן בן יוכבד</w:t>
+      <w:t>לעילוי נשמת א בתשרי ארב ז"ל נלב"ע  יעקב בן רבקה</w:t>
     </w:r>
     <w:r>
       <w:rPr>

</xml_diff>

<commit_message>
Now it works with a GUI
</commit_message>
<xml_diff>
--- a/newDocx.docx
+++ b/newDocx.docx
@@ -78,14 +78,14 @@
           <w:szCs w:val="32"/>
           <w:rtl/>
         </w:rPr>
-        <w:t>יָ</w:t>
-      </w:r>
-      <w:r>
-        <w:rPr>
-          <w:rFonts w:cs="David"/>
-          <w:rtl/>
-        </w:rPr>
-        <w:t xml:space="preserve">דֶיךָ עָשׁוּנִי וַיְכוֹנְנוּנִי הֲבִינֵנִי וְאֶלְמְדָה מִצְוֹתֶיךָ: יְרֵאֶיךָ יִרְאוּנִי וְיִשְמָחוּ כִּי לִדְבָרְךָ יִחָלְתִּי: יָדַעְתִּי ה' כִּי-צֶדֶק מִשְׁפָּטֶיךָ וֶאֱמוּנָה עִנִּיתָנִי: יְהִי-נָא חַסְדְּךָ לְנַחֲמֵנִי כְּאִמְרָתְךָ לְעַבְדֶּךָ: יְבֹאוּנִי רַחֲמֶיךָ וְאֶחְיֶה כִּי תוֹרָתְךָ שַׁעֲשֻׁעָי: יֵבשׁוּ זֵדִים כִּי-שֶׁקֶר עִוְּתוּנִי אֲנִי אָשִיחַ בְּפִקּוּדֶיךָ: יָשׁוּבוּ-לִי יְרֵאֶיךָ וְיֹדְעֵי עֵדֹתֶיךָ: יְהִי-לִבִּי תָמִים בְּחֻקֶּיךָ לְמַעַן לֹא אֵבוֹשׁ: </w:t>
+        <w:t>בַּ</w:t>
+      </w:r>
+      <w:r>
+        <w:rPr>
+          <w:rFonts w:cs="David"/>
+          <w:rtl/>
+        </w:rPr>
+        <w:t xml:space="preserve">מֶּה יְזַכֶּה-נַּעַר אֶת-אָרְחוֹ לִשְׁמֹר כִּדְבָרֶךָ: בְּכָל-לִבִּי דְרַשְׁתִּיךָ אַל-תַּשְׁגֵּנִי מִמִּצְוֹתֶיךָ: בְּלִבִּי צָפַנְתִּי אִמְרָתֶךָ לְמַעַן לֹא אֶחֱטָא-לָךְ: בָּרוּךְ אַתָּה ה' לַמְּדֵנִי חֻקֶּיךָ: בִּשְפָתַי סִפַּרְתִּי כּל מִשְׁפְּטֵי-פִיךָ: בְּדֶרֶךְ עֵדְוֹתֶיךָ שַשְתִּי כְּעַל כָּל-הוֹן: בְּפִקּוּדֶיךָ אָשִיחָה וְאַבִּיטָה אֹרְחֹתֶיךָ: בְּחֻקֹּתֶיךָ אֶשְׁתַּעֲשָׁע לֹא אֶשְׁכַּח דְּבָרֶךָ: </w:t>
       </w:r>
     </w:p>
     <w:p>
@@ -115,154 +115,6 @@
           <w:szCs w:val="32"/>
           <w:rtl/>
         </w:rPr>
-        <w:t>עָ</w:t>
-      </w:r>
-      <w:r>
-        <w:rPr>
-          <w:rFonts w:cs="David"/>
-          <w:rtl/>
-        </w:rPr>
-        <w:t xml:space="preserve">שִיתִי מִשְׁפָּט וָצֶדֶק בַּל-תַּנִּיחֵנִי לְעֹשְׁקָי: עֲרֹב עַבְדְּךָ לְטוֹב אַל-יַעַשְׁקֻנִי זֵדִים: עֵינַי כָּלוּ לִישׁוּעָתֶךָ וּלְאִמְרַת צִדְקֶךָ: עֲשֵה עִם-עַבְדְּךָ כְחַסְדֶּךָ וְחֻקֶּיךָ לַמְּדֵנִי: עַבְדְּךָ-אָנִי הֲבִינֵנִי וְאֵדְעָה עֵדֹתֶיךָ: עֵת לַעֲשׁוֹת לַה' הֵפֵרוּ תּוֹרָתֶךָ: עַל-כֵּן אָהַבְתִּי מִצְוֹתֶיךָ מִזָּהָב וּמִפָּז: עַל-כֵּן כָּל-פִּקּוּדֵי כֹל יִשָּׁרְתִּי כָּל-אֹרַח שֶׁקֶר שָנֵאתִי: </w:t>
-      </w:r>
-    </w:p>
-    <w:p>
-      <w:pPr>
-        <w:jc w:val="both"/>
-        <w:rPr>
-          <w:rFonts w:cs="David"/>
-          <w:sz w:val="10"/>
-          <w:szCs w:val="12"/>
-          <w:rtl/>
-        </w:rPr>
-      </w:pPr>
-    </w:p>
-    <w:p>
-      <w:pPr>
-        <w:jc w:val="both"/>
-        <w:rPr>
-          <w:rFonts w:cs="David"/>
-          <w:rtl/>
-        </w:rPr>
-      </w:pPr>
-      <w:r>
-        <w:rPr>
-          <w:rFonts w:cs="David" w:hint="cs"/>
-          <w:b/>
-          <w:bCs/>
-          <w:szCs w:val="32"/>
-          <w:rtl/>
-        </w:rPr>
-        <w:t>קָ</w:t>
-      </w:r>
-      <w:r>
-        <w:rPr>
-          <w:rFonts w:cs="David"/>
-          <w:rtl/>
-        </w:rPr>
-        <w:t xml:space="preserve">רָאתִי בְכָל-לֵב עֲנֵנִי ה' חֻקֶּיךָ אֶצֹּרָה: קְרָאתִיךָ הוֹשִׁיעֵנִי וְאֶשְׁמְרָה עֵדֹתֶיךָ: קִדַּמְתִּי בַנֶּשֶׁף וָאֲשַׁוֵּעָה לִדְבָרְךָ יִחָלְתִּי: קִדְּמוּ עֵינַי אַשְׁמֻרוֹת לָשִיחַ בְּאִמְרָתֶךָ: קוֹלִי שִׁמְעָה כְּחַסְדֶּךָ ה' כְּמִשְׁפָּטֶךָ חַיֵּנִי: קָרְבוּ רֹדְפֵי זִמָּה מִתּוֹרָתְךָ רָחָקוּ: קָרוֹב אַתָּה ה' וְכָל-מִצְוֹתֶיךָ אֱמֶת: קֶדֶם יָדַעְתִּי מֵעֵדֹתֶיךָ כִּי לְעוֹלָם יְסַדְתָּם: </w:t>
-      </w:r>
-    </w:p>
-    <w:p>
-      <w:pPr>
-        <w:jc w:val="both"/>
-        <w:rPr>
-          <w:rFonts w:cs="David"/>
-          <w:sz w:val="10"/>
-          <w:szCs w:val="12"/>
-          <w:rtl/>
-        </w:rPr>
-      </w:pPr>
-    </w:p>
-    <w:p>
-      <w:pPr>
-        <w:jc w:val="both"/>
-        <w:rPr>
-          <w:rFonts w:cs="David"/>
-          <w:rtl/>
-        </w:rPr>
-      </w:pPr>
-      <w:r>
-        <w:rPr>
-          <w:rFonts w:cs="David"/>
-          <w:b/>
-          <w:bCs/>
-          <w:szCs w:val="32"/>
-          <w:rtl/>
-        </w:rPr>
-        <w:t>בַּ</w:t>
-      </w:r>
-      <w:r>
-        <w:rPr>
-          <w:rFonts w:cs="David"/>
-          <w:rtl/>
-        </w:rPr>
-        <w:t xml:space="preserve">מֶּה יְזַכֶּה-נַּעַר אֶת-אָרְחוֹ לִשְׁמֹר כִּדְבָרֶךָ: בְּכָל-לִבִּי דְרַשְׁתִּיךָ אַל-תַּשְׁגֵּנִי מִמִּצְוֹתֶיךָ: בְּלִבִּי צָפַנְתִּי אִמְרָתֶךָ לְמַעַן לֹא אֶחֱטָא-לָךְ: בָּרוּךְ אַתָּה ה' לַמְּדֵנִי חֻקֶּיךָ: בִּשְפָתַי סִפַּרְתִּי כּל מִשְׁפְּטֵי-פִיךָ: בְּדֶרֶךְ עֵדְוֹתֶיךָ שַשְתִּי כְּעַל כָּל-הוֹן: בְּפִקּוּדֶיךָ אָשִיחָה וְאַבִּיטָה אֹרְחֹתֶיךָ: בְּחֻקֹּתֶיךָ אֶשְׁתַּעֲשָׁע לֹא אֶשְׁכַּח דְּבָרֶךָ: </w:t>
-      </w:r>
-    </w:p>
-    <w:p>
-      <w:pPr>
-        <w:jc w:val="both"/>
-        <w:rPr>
-          <w:rFonts w:cs="David"/>
-          <w:sz w:val="10"/>
-          <w:szCs w:val="12"/>
-          <w:rtl/>
-        </w:rPr>
-      </w:pPr>
-    </w:p>
-    <w:p>
-      <w:pPr>
-        <w:jc w:val="both"/>
-        <w:rPr>
-          <w:rFonts w:cs="David"/>
-          <w:rtl/>
-        </w:rPr>
-      </w:pPr>
-      <w:r>
-        <w:rPr>
-          <w:rFonts w:cs="David"/>
-          <w:b/>
-          <w:bCs/>
-          <w:szCs w:val="32"/>
-          <w:rtl/>
-        </w:rPr>
-        <w:t>בַּ</w:t>
-      </w:r>
-      <w:r>
-        <w:rPr>
-          <w:rFonts w:cs="David"/>
-          <w:rtl/>
-        </w:rPr>
-        <w:t xml:space="preserve">מֶּה יְזַכֶּה-נַּעַר אֶת-אָרְחוֹ לִשְׁמֹר כִּדְבָרֶךָ: בְּכָל-לִבִּי דְרַשְׁתִּיךָ אַל-תַּשְׁגֵּנִי מִמִּצְוֹתֶיךָ: בְּלִבִּי צָפַנְתִּי אִמְרָתֶךָ לְמַעַן לֹא אֶחֱטָא-לָךְ: בָּרוּךְ אַתָּה ה' לַמְּדֵנִי חֻקֶּיךָ: בִּשְפָתַי סִפַּרְתִּי כּל מִשְׁפְּטֵי-פִיךָ: בְּדֶרֶךְ עֵדְוֹתֶיךָ שַשְתִּי כְּעַל כָּל-הוֹן: בְּפִקּוּדֶיךָ אָשִיחָה וְאַבִּיטָה אֹרְחֹתֶיךָ: בְּחֻקֹּתֶיךָ אֶשְׁתַּעֲשָׁע לֹא אֶשְׁכַּח דְּבָרֶךָ: </w:t>
-      </w:r>
-    </w:p>
-    <w:p>
-      <w:pPr>
-        <w:jc w:val="both"/>
-        <w:rPr>
-          <w:rFonts w:cs="David"/>
-          <w:sz w:val="10"/>
-          <w:szCs w:val="12"/>
-          <w:rtl/>
-        </w:rPr>
-      </w:pPr>
-    </w:p>
-    <w:p>
-      <w:pPr>
-        <w:jc w:val="both"/>
-        <w:rPr>
-          <w:rFonts w:cs="David"/>
-          <w:rtl/>
-        </w:rPr>
-      </w:pPr>
-      <w:r>
-        <w:rPr>
-          <w:rFonts w:cs="David"/>
-          <w:b/>
-          <w:bCs/>
-          <w:szCs w:val="32"/>
-          <w:rtl/>
-        </w:rPr>
         <w:lastRenderedPageBreak/>
         <w:t>נֵ</w:t>
       </w:r>
@@ -272,154 +124,6 @@
           <w:rtl/>
         </w:rPr>
         <w:t xml:space="preserve">ר-לְרַגְלִי דְבָרֶךָ וְאוֹר לִנְתִיבָתִי: נִשְׁבַּעְתִּי וָאֲקַיֵּמָה לִשְׁמֹר מִשְׁפְּטֵי צִדְקֶךָ: נַעֲנֵיתִי עַד-מְאֹד ה' חַיֵּנִי כִדְבָרֶךָ: נִדְבוֹת פִּי רְצֵה-נָא ה' וּמִשְׁפָּטֶיךָ לַמְּדֵנִי: נַפְשִׁי בְכַפִּי תָמִיד וְתוֹרָתְךָ לֹא שָׁכָחְתִּי: נָתְנוּ רְשָׁעִים פַּח לִי וּמִפִּקּוּדֶיךָ לֹא תָעִיתִי: נָחַלְתִּי עֵדְוֹתֶיךָ לְעוֹלָם כִּי-שְשׁוֹן לִבִּי הֵמָּה: נָטִיתִי לִבִּי לַעֲשׁוֹת חֻקֶּיךָ לְעוֹלָם עֵקֶב: </w:t>
-      </w:r>
-    </w:p>
-    <w:p>
-      <w:pPr>
-        <w:jc w:val="both"/>
-        <w:rPr>
-          <w:rFonts w:cs="David"/>
-          <w:sz w:val="10"/>
-          <w:szCs w:val="12"/>
-          <w:rtl/>
-        </w:rPr>
-      </w:pPr>
-    </w:p>
-    <w:p>
-      <w:pPr>
-        <w:jc w:val="both"/>
-        <w:rPr>
-          <w:rFonts w:cs="David"/>
-          <w:rtl/>
-        </w:rPr>
-      </w:pPr>
-      <w:r>
-        <w:rPr>
-          <w:rFonts w:cs="David"/>
-          <w:b/>
-          <w:bCs/>
-          <w:szCs w:val="32"/>
-          <w:rtl/>
-        </w:rPr>
-        <w:t>רְ</w:t>
-      </w:r>
-      <w:r>
-        <w:rPr>
-          <w:rFonts w:cs="David"/>
-          <w:rtl/>
-        </w:rPr>
-        <w:t xml:space="preserve">אֵה-עָנְיִי וְחַלְּצֵנִי כִּי-תוֹרָתְךָ לֹא שָׁכָחְתִּי: רִיבָה רִיבִי וּגְאָלֵנִי לְאִמְרָתְךָ חַיֵּנִי: רָחוֹק מֵרְשָׁעִים יְשׁוּעָה כִּי-חֻקֶּיךָ לֹא דָרָשׁוּ: רַחֲמֶיךָ רַבִּים ה' כְּמִשְׁפָּטֶיךָ חַיֵּנִי: רַבִּים רֹדְפַי וְצָרָי מֵעֵדְוֹתֶיךָ לֹא נָטִיתִי: רָאִיתִי בֹגְדִים וָאֶתְקוֹטָטָה אֲשֶׁר אִמְרָתְךָ לֹא שָׁמָרוּ: רְאֵה כִּי-פִקּוּדֶיךָ אָהָבְתִּי ה' כְּחַסְדְּךָ חַיֵּנִי: רֹאשׁ-דְּבָרְךָ אֱמֶת וּלְעוֹלָם כָּל-מִשְׁפַּט צִדְקֶךָ: </w:t>
-      </w:r>
-    </w:p>
-    <w:p>
-      <w:pPr>
-        <w:jc w:val="both"/>
-        <w:rPr>
-          <w:rFonts w:cs="David"/>
-          <w:sz w:val="10"/>
-          <w:szCs w:val="12"/>
-          <w:rtl/>
-        </w:rPr>
-      </w:pPr>
-    </w:p>
-    <w:p>
-      <w:pPr>
-        <w:jc w:val="both"/>
-        <w:rPr>
-          <w:rFonts w:cs="David"/>
-          <w:rtl/>
-        </w:rPr>
-      </w:pPr>
-      <w:r>
-        <w:rPr>
-          <w:rFonts w:cs="David"/>
-          <w:b/>
-          <w:bCs/>
-          <w:szCs w:val="32"/>
-          <w:rtl/>
-        </w:rPr>
-        <w:t>בַּ</w:t>
-      </w:r>
-      <w:r>
-        <w:rPr>
-          <w:rFonts w:cs="David"/>
-          <w:rtl/>
-        </w:rPr>
-        <w:t xml:space="preserve">מֶּה יְזַכֶּה-נַּעַר אֶת-אָרְחוֹ לִשְׁמֹר כִּדְבָרֶךָ: בְּכָל-לִבִּי דְרַשְׁתִּיךָ אַל-תַּשְׁגֵּנִי מִמִּצְוֹתֶיךָ: בְּלִבִּי צָפַנְתִּי אִמְרָתֶךָ לְמַעַן לֹא אֶחֱטָא-לָךְ: בָּרוּךְ אַתָּה ה' לַמְּדֵנִי חֻקֶּיךָ: בִּשְפָתַי סִפַּרְתִּי כּל מִשְׁפְּטֵי-פִיךָ: בְּדֶרֶךְ עֵדְוֹתֶיךָ שַשְתִּי כְּעַל כָּל-הוֹן: בְּפִקּוּדֶיךָ אָשִיחָה וְאַבִּיטָה אֹרְחֹתֶיךָ: בְּחֻקֹּתֶיךָ אֶשְׁתַּעֲשָׁע לֹא אֶשְׁכַּח דְּבָרֶךָ: </w:t>
-      </w:r>
-    </w:p>
-    <w:p>
-      <w:pPr>
-        <w:jc w:val="both"/>
-        <w:rPr>
-          <w:rFonts w:cs="David"/>
-          <w:sz w:val="10"/>
-          <w:szCs w:val="12"/>
-          <w:rtl/>
-        </w:rPr>
-      </w:pPr>
-    </w:p>
-    <w:p>
-      <w:pPr>
-        <w:jc w:val="both"/>
-        <w:rPr>
-          <w:rFonts w:cs="David"/>
-          <w:rtl/>
-        </w:rPr>
-      </w:pPr>
-      <w:r>
-        <w:rPr>
-          <w:rFonts w:cs="David" w:hint="cs"/>
-          <w:b/>
-          <w:bCs/>
-          <w:szCs w:val="32"/>
-          <w:rtl/>
-        </w:rPr>
-        <w:t>קָ</w:t>
-      </w:r>
-      <w:r>
-        <w:rPr>
-          <w:rFonts w:cs="David"/>
-          <w:rtl/>
-        </w:rPr>
-        <w:t xml:space="preserve">רָאתִי בְכָל-לֵב עֲנֵנִי ה' חֻקֶּיךָ אֶצֹּרָה: קְרָאתִיךָ הוֹשִׁיעֵנִי וְאֶשְׁמְרָה עֵדֹתֶיךָ: קִדַּמְתִּי בַנֶּשֶׁף וָאֲשַׁוֵּעָה לִדְבָרְךָ יִחָלְתִּי: קִדְּמוּ עֵינַי אַשְׁמֻרוֹת לָשִיחַ בְּאִמְרָתֶךָ: קוֹלִי שִׁמְעָה כְּחַסְדֶּךָ ה' כְּמִשְׁפָּטֶךָ חַיֵּנִי: קָרְבוּ רֹדְפֵי זִמָּה מִתּוֹרָתְךָ רָחָקוּ: קָרוֹב אַתָּה ה' וְכָל-מִצְוֹתֶיךָ אֱמֶת: קֶדֶם יָדַעְתִּי מֵעֵדֹתֶיךָ כִּי לְעוֹלָם יְסַדְתָּם: </w:t>
-      </w:r>
-    </w:p>
-    <w:p>
-      <w:pPr>
-        <w:jc w:val="both"/>
-        <w:rPr>
-          <w:rFonts w:cs="David"/>
-          <w:sz w:val="10"/>
-          <w:szCs w:val="12"/>
-          <w:rtl/>
-        </w:rPr>
-      </w:pPr>
-    </w:p>
-    <w:p>
-      <w:pPr>
-        <w:jc w:val="both"/>
-        <w:rPr>
-          <w:rFonts w:cs="David"/>
-          <w:rtl/>
-        </w:rPr>
-      </w:pPr>
-      <w:r>
-        <w:rPr>
-          <w:rFonts w:cs="David"/>
-          <w:b/>
-          <w:bCs/>
-          <w:szCs w:val="32"/>
-          <w:rtl/>
-        </w:rPr>
-        <w:t>ה</w:t>
-      </w:r>
-      <w:r>
-        <w:rPr>
-          <w:rFonts w:cs="David"/>
-          <w:rtl/>
-        </w:rPr>
-        <w:t xml:space="preserve">וֹרֵנִי ה' דֶּרֶךְ חֻקֶּיךָ וְאֶצְּרֶנָּה עֵקֶב: הֲבִינֵנִי וְאֶצְּרָה תוֹרָתֶךָ וְאֶשְׁמְרֶנָּה בְכָל-לֵב: הַדְרִיכֵנִי בִּנְתִיב מִצְוֹתֶיךָ כִּי בוֹ חָפָצְתִּי: הַט-לִבִּי אֶל-עֵדְוֹתֶיךָ וְאַל אֶל-בָּצַע: הַעֲבֵר עֵינַי מֵרְאוֹת שָׁוְא בִּדְרָכֶךָ חַיֵּנִי: הָקֵם לְעַבְדְּךָ אִמְרָתֶךָ אֲשֶׁר לְיִרְאָתֶךָ: הַעֲבֵר חֶרְפָּתִי אֲשֶׁר יָגֹרְתִּי כִּי מִשְׁפָּטֶיךָ טוֹבִים: הִנֵּה תָּאַבְתִּי לְפִקֻּדֶיךָ בְּצִדְקָתְךָ חַיֵּנִי: </w:t>
       </w:r>
     </w:p>
     <w:p>
@@ -1401,7 +1105,7 @@
           <w:szCs w:val="22"/>
           <w:rtl/>
         </w:rPr>
-        <w:t> יעקב בן רבקה</w:t>
+        <w:t>  בן </w:t>
       </w:r>
       <w:r>
         <w:rPr>
@@ -1764,7 +1468,7 @@
         <w:rtl/>
       </w:rPr>
       <w:tab/>
-      <w:t>לעילוי נשמת א בתשרי ארב ז"ל נלב"ע  יעקב בן רבקה</w:t>
+      <w:t>לעילוי נשמת א' בנִיסָן א' ז"ל נלב"ע   בן </w:t>
     </w:r>
     <w:r>
       <w:rPr>

</xml_diff>

<commit_message>
Now has an exe file & bug fixes
</commit_message>
<xml_diff>
--- a/newDocx.docx
+++ b/newDocx.docx
@@ -78,14 +78,14 @@
           <w:szCs w:val="32"/>
           <w:rtl/>
         </w:rPr>
-        <w:t>בַּ</w:t>
-      </w:r>
-      <w:r>
-        <w:rPr>
-          <w:rFonts w:cs="David"/>
-          <w:rtl/>
-        </w:rPr>
-        <w:t xml:space="preserve">מֶּה יְזַכֶּה-נַּעַר אֶת-אָרְחוֹ לִשְׁמֹר כִּדְבָרֶךָ: בְּכָל-לִבִּי דְרַשְׁתִּיךָ אַל-תַּשְׁגֵּנִי מִמִּצְוֹתֶיךָ: בְּלִבִּי צָפַנְתִּי אִמְרָתֶךָ לְמַעַן לֹא אֶחֱטָא-לָךְ: בָּרוּךְ אַתָּה ה' לַמְּדֵנִי חֻקֶּיךָ: בִּשְפָתַי סִפַּרְתִּי כּל מִשְׁפְּטֵי-פִיךָ: בְּדֶרֶךְ עֵדְוֹתֶיךָ שַשְתִּי כְּעַל כָּל-הוֹן: בְּפִקּוּדֶיךָ אָשִיחָה וְאַבִּיטָה אֹרְחֹתֶיךָ: בְּחֻקֹּתֶיךָ אֶשְׁתַּעֲשָׁע לֹא אֶשְׁכַּח דְּבָרֶךָ: </w:t>
+        <w:t>יָ</w:t>
+      </w:r>
+      <w:r>
+        <w:rPr>
+          <w:rFonts w:cs="David"/>
+          <w:rtl/>
+        </w:rPr>
+        <w:t xml:space="preserve">דֶיךָ עָשׁוּנִי וַיְכוֹנְנוּנִי הֲבִינֵנִי וְאֶלְמְדָה מִצְוֹתֶיךָ: יְרֵאֶיךָ יִרְאוּנִי וְיִשְמָחוּ כִּי לִדְבָרְךָ יִחָלְתִּי: יָדַעְתִּי ה' כִּי-צֶדֶק מִשְׁפָּטֶיךָ וֶאֱמוּנָה עִנִּיתָנִי: יְהִי-נָא חַסְדְּךָ לְנַחֲמֵנִי כְּאִמְרָתְךָ לְעַבְדֶּךָ: יְבֹאוּנִי רַחֲמֶיךָ וְאֶחְיֶה כִּי תוֹרָתְךָ שַׁעֲשֻׁעָי: יֵבשׁוּ זֵדִים כִּי-שֶׁקֶר עִוְּתוּנִי אֲנִי אָשִיחַ בְּפִקּוּדֶיךָ: יָשׁוּבוּ-לִי יְרֵאֶיךָ וְיֹדְעֵי עֵדֹתֶיךָ: יְהִי-לִבִּי תָמִים בְּחֻקֶּיךָ לְמַעַן לֹא אֵבוֹשׁ: </w:t>
       </w:r>
     </w:p>
     <w:p>
@@ -115,6 +115,154 @@
           <w:szCs w:val="32"/>
           <w:rtl/>
         </w:rPr>
+        <w:t>וִ</w:t>
+      </w:r>
+      <w:r>
+        <w:rPr>
+          <w:rFonts w:cs="David"/>
+          <w:rtl/>
+        </w:rPr>
+        <w:t xml:space="preserve">יבֹאֻנִי חֲסָדֶךָ ה' תְּשׁוּעָתְךָ כְּאִמְרָתֶךָ: וְאֶעֱנֶה חֹרְפִי דָבָר כִּי-בָטַחְתִּי בִּדְבָרֶךָ: וְאַל-תַּצֵּל מִפִּי דְבַר-אֱמֶת עַד-מְאֹד כִּי לְמִשְׁפָּטֶךָ יִחָלְתִּי: וְאֶשְׁמְרָה תוֹרָתְךָ תָמִיד לְעוֹלָם וָעֶד: וְאֶתְהַלְּכָה בָרְחָבָה כִּי פִקֻּדֶיךָ דָרָשְׁתִּי: וַאֲדַבְּרָה בְעֵדֹתֶיךָ נֶגֶד מְלָכִים וְלֹא אֵבוֹשׁ: וְאֶשְׁתַּעֲשַׁע בְּמִצְוֹתֶיךָ אֲשֶׁר אָהָבְתִּי: וְאֶשָּׂא כַפַּי אֶל-מִצְוֹתֶיךָ אֲשֶׁר אָהָבְתִּי וְאָשִיחָה בְחֻקֶּיךָ: </w:t>
+      </w:r>
+    </w:p>
+    <w:p>
+      <w:pPr>
+        <w:jc w:val="both"/>
+        <w:rPr>
+          <w:rFonts w:cs="David"/>
+          <w:sz w:val="10"/>
+          <w:szCs w:val="12"/>
+          <w:rtl/>
+        </w:rPr>
+      </w:pPr>
+    </w:p>
+    <w:p>
+      <w:pPr>
+        <w:jc w:val="both"/>
+        <w:rPr>
+          <w:rFonts w:cs="David"/>
+          <w:rtl/>
+        </w:rPr>
+      </w:pPr>
+      <w:r>
+        <w:rPr>
+          <w:rFonts w:cs="David"/>
+          <w:b/>
+          <w:bCs/>
+          <w:szCs w:val="32"/>
+          <w:rtl/>
+        </w:rPr>
+        <w:t>סֵ</w:t>
+      </w:r>
+      <w:r>
+        <w:rPr>
+          <w:rFonts w:cs="David"/>
+          <w:rtl/>
+        </w:rPr>
+        <w:t xml:space="preserve">עֲפִים שָנֵאתִי וְתוֹרָתְךָ אָהָבְתִּי: סִתְרִי וּמָגִנִּי אָתָּה לִדְבָרְךָ יִחָלְתִּי: סוּרוּ מִמֶּנִּי מְרֵעִים וְאֶצְּרָה מִצְוֹת אֱלֹהָי: סָמְכֵנִי כְאִמְרָתְךָ וְאֶחְיֶה וְאַל-תְּבִישֵׁנִי מִשִּׂבְרִי: סְעָדֵנִי וְאִוָּשֵׁעָה וְאֶשְׁעָה בְחֻקֶּיךָ תָמִיד: סָלִיתָ כָּל-שֹׁגִים מֵחֻקֶּיךָ כִּי-שֶׁקֶר תַּרְמִיתָם: סִגִים הִשְׁבַּתָּ כָל-רִשְׁעֵי-אָרֶץ לָכֵן אָהַבְתִּי עֵדֹתֶיךָ: סָמַר מִפַּחְדְּךָ בְשָרִי וּמִמִּשְׁפָּטֶיךָ יָרֵאתִי: </w:t>
+      </w:r>
+    </w:p>
+    <w:p>
+      <w:pPr>
+        <w:jc w:val="both"/>
+        <w:rPr>
+          <w:rFonts w:cs="David"/>
+          <w:sz w:val="10"/>
+          <w:szCs w:val="12"/>
+          <w:rtl/>
+        </w:rPr>
+      </w:pPr>
+    </w:p>
+    <w:p>
+      <w:pPr>
+        <w:jc w:val="both"/>
+        <w:rPr>
+          <w:rFonts w:cs="David"/>
+          <w:rtl/>
+        </w:rPr>
+      </w:pPr>
+      <w:r>
+        <w:rPr>
+          <w:rFonts w:cs="David"/>
+          <w:b/>
+          <w:bCs/>
+          <w:szCs w:val="32"/>
+          <w:rtl/>
+        </w:rPr>
+        <w:t>יָ</w:t>
+      </w:r>
+      <w:r>
+        <w:rPr>
+          <w:rFonts w:cs="David"/>
+          <w:rtl/>
+        </w:rPr>
+        <w:t xml:space="preserve">דֶיךָ עָשׁוּנִי וַיְכוֹנְנוּנִי הֲבִינֵנִי וְאֶלְמְדָה מִצְוֹתֶיךָ: יְרֵאֶיךָ יִרְאוּנִי וְיִשְמָחוּ כִּי לִדְבָרְךָ יִחָלְתִּי: יָדַעְתִּי ה' כִּי-צֶדֶק מִשְׁפָּטֶיךָ וֶאֱמוּנָה עִנִּיתָנִי: יְהִי-נָא חַסְדְּךָ לְנַחֲמֵנִי כְּאִמְרָתְךָ לְעַבְדֶּךָ: יְבֹאוּנִי רַחֲמֶיךָ וְאֶחְיֶה כִּי תוֹרָתְךָ שַׁעֲשֻׁעָי: יֵבשׁוּ זֵדִים כִּי-שֶׁקֶר עִוְּתוּנִי אֲנִי אָשִיחַ בְּפִקּוּדֶיךָ: יָשׁוּבוּ-לִי יְרֵאֶיךָ וְיֹדְעֵי עֵדֹתֶיךָ: יְהִי-לִבִּי תָמִים בְּחֻקֶּיךָ לְמַעַן לֹא אֵבוֹשׁ: </w:t>
+      </w:r>
+    </w:p>
+    <w:p>
+      <w:pPr>
+        <w:jc w:val="both"/>
+        <w:rPr>
+          <w:rFonts w:cs="David"/>
+          <w:sz w:val="10"/>
+          <w:szCs w:val="12"/>
+          <w:rtl/>
+        </w:rPr>
+      </w:pPr>
+    </w:p>
+    <w:p>
+      <w:pPr>
+        <w:jc w:val="both"/>
+        <w:rPr>
+          <w:rFonts w:cs="David"/>
+          <w:rtl/>
+        </w:rPr>
+      </w:pPr>
+      <w:r>
+        <w:rPr>
+          <w:rFonts w:cs="David"/>
+          <w:b/>
+          <w:bCs/>
+          <w:szCs w:val="32"/>
+          <w:rtl/>
+        </w:rPr>
+        <w:t>בַּ</w:t>
+      </w:r>
+      <w:r>
+        <w:rPr>
+          <w:rFonts w:cs="David"/>
+          <w:rtl/>
+        </w:rPr>
+        <w:t xml:space="preserve">מֶּה יְזַכֶּה-נַּעַר אֶת-אָרְחוֹ לִשְׁמֹר כִּדְבָרֶךָ: בְּכָל-לִבִּי דְרַשְׁתִּיךָ אַל-תַּשְׁגֵּנִי מִמִּצְוֹתֶיךָ: בְּלִבִּי צָפַנְתִּי אִמְרָתֶךָ לְמַעַן לֹא אֶחֱטָא-לָךְ: בָּרוּךְ אַתָּה ה' לַמְּדֵנִי חֻקֶּיךָ: בִּשְפָתַי סִפַּרְתִּי כּל מִשְׁפְּטֵי-פִיךָ: בְּדֶרֶךְ עֵדְוֹתֶיךָ שַשְתִּי כְּעַל כָּל-הוֹן: בְּפִקּוּדֶיךָ אָשִיחָה וְאַבִּיטָה אֹרְחֹתֶיךָ: בְּחֻקֹּתֶיךָ אֶשְׁתַּעֲשָׁע לֹא אֶשְׁכַּח דְּבָרֶךָ: </w:t>
+      </w:r>
+    </w:p>
+    <w:p>
+      <w:pPr>
+        <w:jc w:val="both"/>
+        <w:rPr>
+          <w:rFonts w:cs="David"/>
+          <w:sz w:val="10"/>
+          <w:szCs w:val="12"/>
+          <w:rtl/>
+        </w:rPr>
+      </w:pPr>
+    </w:p>
+    <w:p>
+      <w:pPr>
+        <w:jc w:val="both"/>
+        <w:rPr>
+          <w:rFonts w:cs="David"/>
+          <w:rtl/>
+        </w:rPr>
+      </w:pPr>
+      <w:r>
+        <w:rPr>
+          <w:rFonts w:cs="David"/>
+          <w:b/>
+          <w:bCs/>
+          <w:szCs w:val="32"/>
+          <w:rtl/>
+        </w:rPr>
         <w:lastRenderedPageBreak/>
         <w:t>נֵ</w:t>
       </w:r>
@@ -124,6 +272,191 @@
           <w:rtl/>
         </w:rPr>
         <w:t xml:space="preserve">ר-לְרַגְלִי דְבָרֶךָ וְאוֹר לִנְתִיבָתִי: נִשְׁבַּעְתִּי וָאֲקַיֵּמָה לִשְׁמֹר מִשְׁפְּטֵי צִדְקֶךָ: נַעֲנֵיתִי עַד-מְאֹד ה' חַיֵּנִי כִדְבָרֶךָ: נִדְבוֹת פִּי רְצֵה-נָא ה' וּמִשְׁפָּטֶיךָ לַמְּדֵנִי: נַפְשִׁי בְכַפִּי תָמִיד וְתוֹרָתְךָ לֹא שָׁכָחְתִּי: נָתְנוּ רְשָׁעִים פַּח לִי וּמִפִּקּוּדֶיךָ לֹא תָעִיתִי: נָחַלְתִּי עֵדְוֹתֶיךָ לְעוֹלָם כִּי-שְשׁוֹן לִבִּי הֵמָּה: נָטִיתִי לִבִּי לַעֲשׁוֹת חֻקֶּיךָ לְעוֹלָם עֵקֶב: </w:t>
+      </w:r>
+    </w:p>
+    <w:p>
+      <w:pPr>
+        <w:jc w:val="both"/>
+        <w:rPr>
+          <w:rFonts w:cs="David"/>
+          <w:sz w:val="10"/>
+          <w:szCs w:val="12"/>
+          <w:rtl/>
+        </w:rPr>
+      </w:pPr>
+    </w:p>
+    <w:p>
+      <w:pPr>
+        <w:jc w:val="both"/>
+        <w:rPr>
+          <w:rFonts w:cs="David"/>
+          <w:rtl/>
+        </w:rPr>
+      </w:pPr>
+      <w:r>
+        <w:rPr>
+          <w:rFonts w:cs="David"/>
+          <w:b/>
+          <w:bCs/>
+          <w:szCs w:val="32"/>
+          <w:rtl/>
+        </w:rPr>
+        <w:t>יָ</w:t>
+      </w:r>
+      <w:r>
+        <w:rPr>
+          <w:rFonts w:cs="David"/>
+          <w:rtl/>
+        </w:rPr>
+        <w:t xml:space="preserve">דֶיךָ עָשׁוּנִי וַיְכוֹנְנוּנִי הֲבִינֵנִי וְאֶלְמְדָה מִצְוֹתֶיךָ: יְרֵאֶיךָ יִרְאוּנִי וְיִשְמָחוּ כִּי לִדְבָרְךָ יִחָלְתִּי: יָדַעְתִּי ה' כִּי-צֶדֶק מִשְׁפָּטֶיךָ וֶאֱמוּנָה עִנִּיתָנִי: יְהִי-נָא חַסְדְּךָ לְנַחֲמֵנִי כְּאִמְרָתְךָ לְעַבְדֶּךָ: יְבֹאוּנִי רַחֲמֶיךָ וְאֶחְיֶה כִּי תוֹרָתְךָ שַׁעֲשֻׁעָי: יֵבשׁוּ זֵדִים כִּי-שֶׁקֶר עִוְּתוּנִי אֲנִי אָשִיחַ בְּפִקּוּדֶיךָ: יָשׁוּבוּ-לִי יְרֵאֶיךָ וְיֹדְעֵי עֵדֹתֶיךָ: יְהִי-לִבִּי תָמִים בְּחֻקֶּיךָ לְמַעַן לֹא אֵבוֹשׁ: </w:t>
+      </w:r>
+    </w:p>
+    <w:p>
+      <w:pPr>
+        <w:jc w:val="both"/>
+        <w:rPr>
+          <w:rFonts w:cs="David"/>
+          <w:sz w:val="10"/>
+          <w:szCs w:val="12"/>
+          <w:rtl/>
+        </w:rPr>
+      </w:pPr>
+    </w:p>
+    <w:p>
+      <w:pPr>
+        <w:jc w:val="both"/>
+        <w:rPr>
+          <w:rFonts w:cs="David"/>
+          <w:rtl/>
+        </w:rPr>
+      </w:pPr>
+      <w:r>
+        <w:rPr>
+          <w:rFonts w:cs="David"/>
+          <w:b/>
+          <w:bCs/>
+          <w:szCs w:val="32"/>
+          <w:rtl/>
+        </w:rPr>
+        <w:t>וִ</w:t>
+      </w:r>
+      <w:r>
+        <w:rPr>
+          <w:rFonts w:cs="David"/>
+          <w:rtl/>
+        </w:rPr>
+        <w:t xml:space="preserve">יבֹאֻנִי חֲסָדֶךָ ה' תְּשׁוּעָתְךָ כְּאִמְרָתֶךָ: וְאֶעֱנֶה חֹרְפִי דָבָר כִּי-בָטַחְתִּי בִּדְבָרֶךָ: וְאַל-תַּצֵּל מִפִּי דְבַר-אֱמֶת עַד-מְאֹד כִּי לְמִשְׁפָּטֶךָ יִחָלְתִּי: וְאֶשְׁמְרָה תוֹרָתְךָ תָמִיד לְעוֹלָם וָעֶד: וְאֶתְהַלְּכָה בָרְחָבָה כִּי פִקֻּדֶיךָ דָרָשְׁתִּי: וַאֲדַבְּרָה בְעֵדֹתֶיךָ נֶגֶד מְלָכִים וְלֹא אֵבוֹשׁ: וְאֶשְׁתַּעֲשַׁע בְּמִצְוֹתֶיךָ אֲשֶׁר אָהָבְתִּי: וְאֶשָּׂא כַפַּי אֶל-מִצְוֹתֶיךָ אֲשֶׁר אָהָבְתִּי וְאָשִיחָה בְחֻקֶּיךָ: </w:t>
+      </w:r>
+    </w:p>
+    <w:p>
+      <w:pPr>
+        <w:jc w:val="both"/>
+        <w:rPr>
+          <w:rFonts w:cs="David"/>
+          <w:sz w:val="10"/>
+          <w:szCs w:val="12"/>
+          <w:rtl/>
+        </w:rPr>
+      </w:pPr>
+    </w:p>
+    <w:p>
+      <w:pPr>
+        <w:jc w:val="both"/>
+        <w:rPr>
+          <w:rFonts w:cs="David"/>
+          <w:rtl/>
+        </w:rPr>
+      </w:pPr>
+      <w:r>
+        <w:rPr>
+          <w:rFonts w:cs="David"/>
+          <w:b/>
+          <w:bCs/>
+          <w:szCs w:val="32"/>
+          <w:rtl/>
+        </w:rPr>
+        <w:t>עָ</w:t>
+      </w:r>
+      <w:r>
+        <w:rPr>
+          <w:rFonts w:cs="David"/>
+          <w:rtl/>
+        </w:rPr>
+        <w:t xml:space="preserve">שִיתִי מִשְׁפָּט וָצֶדֶק בַּל-תַּנִּיחֵנִי לְעֹשְׁקָי: עֲרֹב עַבְדְּךָ לְטוֹב אַל-יַעַשְׁקֻנִי זֵדִים: עֵינַי כָּלוּ לִישׁוּעָתֶךָ וּלְאִמְרַת צִדְקֶךָ: עֲשֵה עִם-עַבְדְּךָ כְחַסְדֶּךָ וְחֻקֶּיךָ לַמְּדֵנִי: עַבְדְּךָ-אָנִי הֲבִינֵנִי וְאֵדְעָה עֵדֹתֶיךָ: עֵת לַעֲשׁוֹת לַה' הֵפֵרוּ תּוֹרָתֶךָ: עַל-כֵּן אָהַבְתִּי מִצְוֹתֶיךָ מִזָּהָב וּמִפָּז: עַל-כֵּן כָּל-פִּקּוּדֵי כֹל יִשָּׁרְתִּי כָּל-אֹרַח שֶׁקֶר שָנֵאתִי: </w:t>
+      </w:r>
+    </w:p>
+    <w:p>
+      <w:pPr>
+        <w:jc w:val="both"/>
+        <w:rPr>
+          <w:rFonts w:cs="David"/>
+          <w:sz w:val="10"/>
+          <w:szCs w:val="12"/>
+          <w:rtl/>
+        </w:rPr>
+      </w:pPr>
+    </w:p>
+    <w:p>
+      <w:pPr>
+        <w:jc w:val="both"/>
+        <w:rPr>
+          <w:rFonts w:cs="David"/>
+          <w:rtl/>
+        </w:rPr>
+      </w:pPr>
+      <w:r>
+        <w:rPr>
+          <w:rFonts w:cs="David"/>
+          <w:b/>
+          <w:bCs/>
+          <w:szCs w:val="32"/>
+          <w:rtl/>
+        </w:rPr>
+        <w:t>זְ</w:t>
+      </w:r>
+      <w:r>
+        <w:rPr>
+          <w:rFonts w:cs="David"/>
+          <w:rtl/>
+        </w:rPr>
+        <w:t xml:space="preserve">כָר-דָּבָר לְעַבְדֶּךָ עַל אֲשֶׁר יִחַלְתָּנִי: זֹאת נֶחָמָתִי בְעָנְיִי כִּי אִמְרָתְךָ חִיָּתְנִי: זֵדִים הֱלִיצֻנִי עַד-מְאֹד מִתּוֹרָתְךָ לֹא נָטִיתִי: זָכַרְתִּי מִשְׁפָּטֶיךָ מֵעוֹלָם ה' וָאֶתְנֶחָם: זַלְעָפָה אֲחָזַתְנִי מֵרְשָׁעִים עֹזְבֵי תּוֹרָתֶךָ: זְמִרוֹת הָיוּ-לִי חֻקֶּיךָ בְּבֵית מְגוּרָי: זָכַרְתִּי בַלַּיְלָה שִׁמְךָ ה' וָאֶשְׁמְרָה תּוֹרָתֶךָ: זֹאת הָיְתָה-לִּי כִּי פִקֻּדֶיךָ נָצָרְתִּי: </w:t>
+      </w:r>
+    </w:p>
+    <w:p>
+      <w:pPr>
+        <w:jc w:val="both"/>
+        <w:rPr>
+          <w:rFonts w:cs="David"/>
+          <w:sz w:val="10"/>
+          <w:szCs w:val="12"/>
+          <w:rtl/>
+        </w:rPr>
+      </w:pPr>
+    </w:p>
+    <w:p>
+      <w:pPr>
+        <w:jc w:val="both"/>
+        <w:rPr>
+          <w:rFonts w:cs="David"/>
+          <w:rtl/>
+        </w:rPr>
+      </w:pPr>
+      <w:r>
+        <w:rPr>
+          <w:rFonts w:cs="David"/>
+          <w:b/>
+          <w:bCs/>
+          <w:szCs w:val="32"/>
+          <w:rtl/>
+        </w:rPr>
+        <w:t>רְ</w:t>
+      </w:r>
+      <w:r>
+        <w:rPr>
+          <w:rFonts w:cs="David"/>
+          <w:rtl/>
+        </w:rPr>
+        <w:t xml:space="preserve">אֵה-עָנְיִי וְחַלְּצֵנִי כִּי-תוֹרָתְךָ לֹא שָׁכָחְתִּי: רִיבָה רִיבִי וּגְאָלֵנִי לְאִמְרָתְךָ חַיֵּנִי: רָחוֹק מֵרְשָׁעִים יְשׁוּעָה כִּי-חֻקֶּיךָ לֹא דָרָשׁוּ: רַחֲמֶיךָ רַבִּים ה' כְּמִשְׁפָּטֶיךָ חַיֵּנִי: רַבִּים רֹדְפַי וְצָרָי מֵעֵדְוֹתֶיךָ לֹא נָטִיתִי: רָאִיתִי בֹגְדִים וָאֶתְקוֹטָטָה אֲשֶׁר אִמְרָתְךָ לֹא שָׁמָרוּ: רְאֵה כִּי-פִקּוּדֶיךָ אָהָבְתִּי ה' כְּחַסְדְּךָ חַיֵּנִי: רֹאשׁ-דְּבָרְךָ אֱמֶת וּלְעוֹלָם כָּל-מִשְׁפַּט צִדְקֶךָ: </w:t>
       </w:r>
     </w:p>
     <w:p>
@@ -1105,7 +1438,7 @@
           <w:szCs w:val="22"/>
           <w:rtl/>
         </w:rPr>
-        <w:t>  בן </w:t>
+        <w:t> יוסי בן יועזר</w:t>
       </w:r>
       <w:r>
         <w:rPr>
@@ -1468,7 +1801,7 @@
         <w:rtl/>
       </w:rPr>
       <w:tab/>
-      <w:t>לעילוי נשמת א' בנִיסָן א' ז"ל נלב"ע   בן </w:t>
+      <w:t>לעילוי נשמת  ט' באֱלוּל  י"ז ז"ל נלב"ע  יוסי בן יועזר</w:t>
     </w:r>
     <w:r>
       <w:rPr>

</xml_diff>